<commit_message>
Oct 27, 2023, 12:00 PM
</commit_message>
<xml_diff>
--- a/Yasir_Yilmazcoban_Resume.docx
+++ b/Yasir_Yilmazcoban_Resume.docx
@@ -91,8 +91,17 @@
             <w:color w:val="auto"/>
             <w:sz w:val="16"/>
           </w:rPr>
-          <w:t>github.com/yasirylmzcbn</w:t>
+          <w:t>github.com/</w:t>
         </w:r>
+        <w:proofErr w:type="spellStart"/>
+        <w:r>
+          <w:rPr>
+            <w:color w:val="auto"/>
+            <w:sz w:val="16"/>
+          </w:rPr>
+          <w:t>yasirylmzcbn</w:t>
+        </w:r>
+        <w:proofErr w:type="spellEnd"/>
       </w:hyperlink>
     </w:p>
     <w:p>
@@ -261,7 +270,19 @@
         <w:rPr>
           <w:sz w:val="18"/>
         </w:rPr>
-        <w:t>Agile, CSS, Database Administration, Express.js, Firebase, Flask, Git, HTML, JIRA, Linux, Node.js,</w:t>
+        <w:t>Agile</w:t>
+      </w:r>
+      <w:r>
+        <w:rPr>
+          <w:sz w:val="18"/>
+        </w:rPr>
+        <w:t>,</w:t>
+      </w:r>
+      <w:r>
+        <w:rPr>
+          <w:sz w:val="18"/>
+        </w:rPr>
+        <w:t xml:space="preserve"> CSS, Database Administration, Express.js, Firebase, Flask, Git, HTML, JIRA, Linux, Node.js,</w:t>
       </w:r>
       <w:r>
         <w:t xml:space="preserve"> </w:t>
@@ -270,7 +291,33 @@
         <w:rPr>
           <w:sz w:val="18"/>
         </w:rPr>
-        <w:t>Oracle DB, Postman, React.js, React Native, REST APIs, Scrum, Selenium, Solidity, Tkinter, UML, Unit Testing</w:t>
+        <w:t xml:space="preserve">Oracle DB, Postman, React.js, React Native, REST APIs, </w:t>
+      </w:r>
+      <w:r>
+        <w:rPr>
+          <w:sz w:val="18"/>
+        </w:rPr>
+        <w:t>Scrum</w:t>
+      </w:r>
+      <w:r>
+        <w:rPr>
+          <w:sz w:val="18"/>
+        </w:rPr>
+        <w:t xml:space="preserve">, Selenium, Solidity, </w:t>
+      </w:r>
+      <w:proofErr w:type="spellStart"/>
+      <w:r>
+        <w:rPr>
+          <w:sz w:val="18"/>
+        </w:rPr>
+        <w:t>Tkinter</w:t>
+      </w:r>
+      <w:proofErr w:type="spellEnd"/>
+      <w:r>
+        <w:rPr>
+          <w:sz w:val="18"/>
+        </w:rPr>
+        <w:t>, UML, Unit Testing</w:t>
       </w:r>
     </w:p>
     <w:p>
@@ -286,147 +333,6 @@
         <w:pict w14:anchorId="3EDB65CA">
           <v:rect id="_x0000_i1027" style="width:535.7pt;height:1pt;mso-position-vertical:absolute" o:hralign="center" o:hrstd="t" o:hrnoshade="t" o:hr="t" fillcolor="black [3213]" stroked="f"/>
         </w:pict>
-      </w:r>
-    </w:p>
-    <w:p>
-      <w:pPr>
-        <w:tabs>
-          <w:tab w:val="right" w:pos="9360"/>
-        </w:tabs>
-        <w:spacing w:before="10" w:after="0" w:line="0" w:lineRule="atLeast"/>
-        <w:ind w:left="0" w:firstLine="0"/>
-        <w:jc w:val="left"/>
-      </w:pPr>
-      <w:r>
-        <w:rPr>
-          <w:b/>
-        </w:rPr>
-        <w:t xml:space="preserve">Sp/it </w:t>
-      </w:r>
-      <w:r>
-        <w:t>- College Station, TX</w:t>
-      </w:r>
-      <w:r>
-        <w:ptab w:relativeTo="margin" w:alignment="right" w:leader="none"/>
-      </w:r>
-      <w:r>
-        <w:t>September 2023 - Present</w:t>
-      </w:r>
-    </w:p>
-    <w:p>
-      <w:pPr>
-        <w:spacing w:before="0" w:line="20" w:lineRule="atLeast"/>
-        <w:ind w:left="14" w:hanging="14"/>
-      </w:pPr>
-      <w:r>
-        <w:t>Founder &amp; Project Manager &amp; Scrum Master</w:t>
-      </w:r>
-    </w:p>
-    <w:p>
-      <w:pPr>
-        <w:pStyle w:val="ListParagraph"/>
-        <w:numPr>
-          <w:ilvl w:val="0"/>
-          <w:numId w:val="1"/>
-        </w:numPr>
-        <w:spacing w:before="0"/>
-      </w:pPr>
-      <w:r>
-        <w:t>Leading a team of 15 aspiring software engineers in the development and deployment of a cutting-edge roommate companion mobile app</w:t>
-      </w:r>
-      <w:r>
-        <w:t>.</w:t>
-      </w:r>
-    </w:p>
-    <w:p>
-      <w:pPr>
-        <w:pStyle w:val="ListParagraph"/>
-        <w:numPr>
-          <w:ilvl w:val="0"/>
-          <w:numId w:val="1"/>
-        </w:numPr>
-        <w:spacing w:before="0"/>
-      </w:pPr>
-      <w:r>
-        <w:t xml:space="preserve">Transformed a mere idea, conceived just months ago, into a project with tangible and attainable </w:t>
-      </w:r>
-      <w:r>
-        <w:t>goals.</w:t>
-      </w:r>
-      <w:r>
-        <w:t xml:space="preserve"> </w:t>
-      </w:r>
-    </w:p>
-    <w:p>
-      <w:pPr>
-        <w:pStyle w:val="ListParagraph"/>
-        <w:numPr>
-          <w:ilvl w:val="0"/>
-          <w:numId w:val="1"/>
-        </w:numPr>
-        <w:spacing w:before="0"/>
-      </w:pPr>
-      <w:r>
-        <w:t xml:space="preserve">Established backend infrastructure for </w:t>
-      </w:r>
-      <w:r>
-        <w:t xml:space="preserve">the </w:t>
-      </w:r>
-      <w:r>
-        <w:t>mobile app, harnessing Firebase in conjunction</w:t>
-      </w:r>
-      <w:r>
-        <w:t xml:space="preserve"> </w:t>
-      </w:r>
-      <w:r>
-        <w:t>with React Native Expo</w:t>
-      </w:r>
-      <w:r>
-        <w:t>.</w:t>
-      </w:r>
-    </w:p>
-    <w:p>
-      <w:pPr>
-        <w:pStyle w:val="ListParagraph"/>
-        <w:numPr>
-          <w:ilvl w:val="0"/>
-          <w:numId w:val="1"/>
-        </w:numPr>
-        <w:spacing w:before="0"/>
-      </w:pPr>
-      <w:r>
-        <w:t>Coordinated project progress through Jira, managing backlog, sprint planning, and</w:t>
-      </w:r>
-      <w:r>
-        <w:t xml:space="preserve"> </w:t>
-      </w:r>
-      <w:r>
-        <w:t xml:space="preserve">facilitating weekly meetings and feature </w:t>
-      </w:r>
-      <w:r>
-        <w:t>assignments.</w:t>
-      </w:r>
-    </w:p>
-    <w:p>
-      <w:pPr>
-        <w:pStyle w:val="ListParagraph"/>
-        <w:numPr>
-          <w:ilvl w:val="0"/>
-          <w:numId w:val="1"/>
-        </w:numPr>
-        <w:spacing w:before="0" w:after="40" w:line="0" w:lineRule="atLeast"/>
-      </w:pPr>
-      <w:r>
-        <w:t>Reviewed pull requests from team members and provided constructive feedback to uphold code</w:t>
-      </w:r>
-      <w:r>
-        <w:t xml:space="preserve"> </w:t>
-      </w:r>
-      <w:r>
-        <w:t xml:space="preserve">quality and </w:t>
-      </w:r>
-      <w:r>
-        <w:t>uniformity.</w:t>
       </w:r>
     </w:p>
     <w:p>
@@ -634,10 +540,31 @@
         <w:t>e</w:t>
       </w:r>
       <w:r>
-        <w:t xml:space="preserve"> an intuitive Algorand wallet dashboard</w:t>
+        <w:t xml:space="preserve"> an intuitive </w:t>
+      </w:r>
+      <w:proofErr w:type="spellStart"/>
+      <w:r>
+        <w:t>Algorand</w:t>
+      </w:r>
+      <w:proofErr w:type="spellEnd"/>
+      <w:r>
+        <w:t xml:space="preserve"> wallet dashboard</w:t>
       </w:r>
       <w:r>
         <w:t>.</w:t>
+      </w:r>
+    </w:p>
+    <w:p>
+      <w:pPr>
+        <w:pStyle w:val="ListParagraph"/>
+        <w:numPr>
+          <w:ilvl w:val="0"/>
+          <w:numId w:val="6"/>
+        </w:numPr>
+        <w:spacing w:before="0"/>
+      </w:pPr>
+      <w:r>
+        <w:t>Learned about Web3, DeFi technologies, and creation of smart contracts using Solidity.</w:t>
       </w:r>
     </w:p>
     <w:p>
@@ -655,6 +582,120 @@
           <v:rect id="_x0000_i1028" style="width:535.7pt;height:1pt;mso-position-vertical:absolute" o:hralign="center" o:hrstd="t" o:hrnoshade="t" o:hr="t" fillcolor="black [3213]" stroked="f"/>
         </w:pict>
       </w:r>
+    </w:p>
+    <w:p>
+      <w:pPr>
+        <w:tabs>
+          <w:tab w:val="right" w:pos="9360"/>
+        </w:tabs>
+        <w:spacing w:before="10" w:after="0" w:line="0" w:lineRule="atLeast"/>
+        <w:ind w:left="0" w:firstLine="0"/>
+        <w:jc w:val="left"/>
+      </w:pPr>
+      <w:proofErr w:type="spellStart"/>
+      <w:r>
+        <w:rPr>
+          <w:b/>
+        </w:rPr>
+        <w:t>Sp</w:t>
+      </w:r>
+      <w:proofErr w:type="spellEnd"/>
+      <w:r>
+        <w:rPr>
+          <w:b/>
+        </w:rPr>
+        <w:t xml:space="preserve">/it </w:t>
+      </w:r>
+      <w:r>
+        <w:t>- College Station, TX</w:t>
+      </w:r>
+      <w:r>
+        <w:ptab w:relativeTo="margin" w:alignment="right" w:leader="none"/>
+      </w:r>
+      <w:r>
+        <w:t>September 2023 - Present</w:t>
+      </w:r>
+    </w:p>
+    <w:p>
+      <w:pPr>
+        <w:spacing w:before="0" w:line="20" w:lineRule="atLeast"/>
+        <w:ind w:left="14" w:hanging="14"/>
+      </w:pPr>
+      <w:r>
+        <w:t>Founder &amp; Project Manager &amp; Scrum Master</w:t>
+      </w:r>
+    </w:p>
+    <w:p>
+      <w:pPr>
+        <w:pStyle w:val="ListParagraph"/>
+        <w:numPr>
+          <w:ilvl w:val="0"/>
+          <w:numId w:val="1"/>
+        </w:numPr>
+        <w:spacing w:before="0"/>
+      </w:pPr>
+      <w:r>
+        <w:t>Leading a team of 15 aspiring software engineers in the development and deployment of a cutting-edge roommate companion mobile app</w:t>
+      </w:r>
+      <w:r>
+        <w:t>.</w:t>
+      </w:r>
+    </w:p>
+    <w:p>
+      <w:pPr>
+        <w:pStyle w:val="ListParagraph"/>
+        <w:numPr>
+          <w:ilvl w:val="0"/>
+          <w:numId w:val="1"/>
+        </w:numPr>
+        <w:spacing w:before="0"/>
+      </w:pPr>
+      <w:r>
+        <w:t xml:space="preserve">Established backend infrastructure for </w:t>
+      </w:r>
+      <w:r>
+        <w:t xml:space="preserve">the </w:t>
+      </w:r>
+      <w:r>
+        <w:t>mobile app, harnessing Firebase in conjunction with React Native Expo</w:t>
+      </w:r>
+      <w:r>
+        <w:t>.</w:t>
+      </w:r>
+    </w:p>
+    <w:p>
+      <w:pPr>
+        <w:pStyle w:val="ListParagraph"/>
+        <w:numPr>
+          <w:ilvl w:val="0"/>
+          <w:numId w:val="1"/>
+        </w:numPr>
+        <w:spacing w:before="0"/>
+      </w:pPr>
+      <w:r>
+        <w:t>Coordinated project progress through Jira, managing backlog, sprint planning, and feature assignments.</w:t>
+      </w:r>
+    </w:p>
+    <w:p>
+      <w:pPr>
+        <w:pStyle w:val="ListParagraph"/>
+        <w:numPr>
+          <w:ilvl w:val="0"/>
+          <w:numId w:val="1"/>
+        </w:numPr>
+        <w:spacing w:before="0" w:after="40" w:line="0" w:lineRule="atLeast"/>
+      </w:pPr>
+      <w:r>
+        <w:t>Reviewed pull requests from team members and provided constructive feedback to uphold code quality and uniformity.</w:t>
+      </w:r>
+    </w:p>
+    <w:p>
+      <w:pPr>
+        <w:pStyle w:val="Heading1"/>
+        <w:spacing w:before="100" w:line="0" w:lineRule="atLeast"/>
+        <w:ind w:left="0" w:hanging="14"/>
+        <w:contextualSpacing/>
+      </w:pPr>
       <w:r>
         <w:t>IMAGE GENERAT</w:t>
       </w:r>
@@ -784,7 +825,7 @@
         <w:t xml:space="preserve">Engineered a Selenium bot to accumulate daily Microsoft Rewards points, </w:t>
       </w:r>
       <w:r>
-        <w:t>earning $500+ via gift cards and Microsoft Store credit</w:t>
+        <w:t>earning $500+ via gift cards</w:t>
       </w:r>
       <w:r>
         <w:t>.</w:t>
@@ -803,7 +844,7 @@
         <w:t xml:space="preserve">Maintained </w:t>
       </w:r>
       <w:r>
-        <w:t>and updated the Selenium bot to adapt to evolving structures of the Microsoft website and new versions of MS Edge</w:t>
+        <w:t>and updated the Selenium bot to adapt to evolving structures of the Microsoft website</w:t>
       </w:r>
       <w:r>
         <w:t>.</w:t>
@@ -979,7 +1020,7 @@
     </w:p>
     <w:sectPr>
       <w:pgSz w:w="12240" w:h="15840"/>
-      <w:pgMar w:top="576" w:right="720" w:bottom="576" w:left="720" w:header="720" w:footer="720" w:gutter="0"/>
+      <w:pgMar w:top="720" w:right="936" w:bottom="720" w:left="936" w:header="720" w:footer="720" w:gutter="0"/>
       <w:cols w:space="720"/>
       <w:docGrid w:linePitch="272"/>
     </w:sectPr>

</xml_diff>

<commit_message>
Nov 16, 2023, 9:42 AM
</commit_message>
<xml_diff>
--- a/Yasir_Yilmazcoban_Resume.docx
+++ b/Yasir_Yilmazcoban_Resume.docx
@@ -103,12 +103,29 @@
         </w:r>
         <w:proofErr w:type="spellEnd"/>
       </w:hyperlink>
+      <w:r>
+        <w:rPr>
+          <w:color w:val="auto"/>
+          <w:sz w:val="16"/>
+        </w:rPr>
+        <w:t xml:space="preserve"> | </w:t>
+      </w:r>
+      <w:hyperlink r:id="rId9" w:history="1">
+        <w:r>
+          <w:rPr>
+            <w:rStyle w:val="Hyperlink"/>
+            <w:sz w:val="16"/>
+            <w:u w:val="none"/>
+          </w:rPr>
+          <w:t>yasiryc.me</w:t>
+        </w:r>
+      </w:hyperlink>
     </w:p>
     <w:p>
       <w:pPr>
         <w:pStyle w:val="Heading1"/>
         <w:spacing w:before="100" w:line="0" w:lineRule="atLeast"/>
-        <w:ind w:left="0" w:hanging="14"/>
+        <w:ind w:left="-14" w:firstLine="0"/>
         <w:contextualSpacing/>
         <w:rPr>
           <w:b w:val="0"/>
@@ -368,7 +385,7 @@
       <w:r>
         <w:t xml:space="preserve"> | </w:t>
       </w:r>
-      <w:hyperlink r:id="rId9" w:history="1">
+      <w:hyperlink r:id="rId10" w:history="1">
         <w:r>
           <w:rPr>
             <w:rStyle w:val="Hyperlink"/>
@@ -474,6 +491,17 @@
         <w:t>- Remote/Dallas, TX</w:t>
       </w:r>
       <w:r>
+        <w:t xml:space="preserve"> | </w:t>
+      </w:r>
+      <w:hyperlink r:id="rId11" w:history="1">
+        <w:r>
+          <w:rPr>
+            <w:rStyle w:val="Hyperlink"/>
+          </w:rPr>
+          <w:t>R1649.com</w:t>
+        </w:r>
+      </w:hyperlink>
+      <w:r>
         <w:ptab w:relativeTo="margin" w:alignment="right" w:leader="none"/>
       </w:r>
       <w:r>
@@ -734,168 +762,6 @@
       </w:r>
       <w:r>
         <w:t xml:space="preserve">ING APPARATUS </w:t>
-      </w:r>
-      <w:r>
-        <w:rPr>
-          <w:b w:val="0"/>
-          <w:bCs/>
-        </w:rPr>
-        <w:t xml:space="preserve">| </w:t>
-      </w:r>
-      <w:hyperlink r:id="rId10" w:history="1">
-        <w:r>
-          <w:rPr>
-            <w:rStyle w:val="Hyperlink"/>
-            <w:b w:val="0"/>
-            <w:bCs/>
-          </w:rPr>
-          <w:t>GitHub Repo</w:t>
-        </w:r>
-      </w:hyperlink>
-      <w:r>
-        <w:rPr>
-          <w:b w:val="0"/>
-        </w:rPr>
-        <w:ptab w:relativeTo="margin" w:alignment="right" w:leader="none"/>
-      </w:r>
-      <w:r>
-        <w:rPr>
-          <w:b w:val="0"/>
-        </w:rPr>
-        <w:t>March 2023</w:t>
-      </w:r>
-    </w:p>
-    <w:p>
-      <w:pPr>
-        <w:pStyle w:val="ListParagraph"/>
-        <w:numPr>
-          <w:ilvl w:val="0"/>
-          <w:numId w:val="7"/>
-        </w:numPr>
-        <w:spacing w:before="0" w:after="139"/>
-      </w:pPr>
-      <w:r>
-        <w:t xml:space="preserve">Crafted a website and a Chrome extension that </w:t>
-      </w:r>
-      <w:r>
-        <w:t>utilizes</w:t>
-      </w:r>
-      <w:r>
-        <w:t xml:space="preserve"> OpenAI’s API to generate images for e-books</w:t>
-      </w:r>
-      <w:r>
-        <w:t>.</w:t>
-      </w:r>
-    </w:p>
-    <w:p>
-      <w:pPr>
-        <w:pStyle w:val="ListParagraph"/>
-        <w:numPr>
-          <w:ilvl w:val="0"/>
-          <w:numId w:val="7"/>
-        </w:numPr>
-        <w:spacing w:before="0" w:after="139"/>
-      </w:pPr>
-      <w:r>
-        <w:t>Employed Flask to construct the website and employed JavaScript to develop the Chrome extension</w:t>
-      </w:r>
-      <w:r>
-        <w:t>.</w:t>
-      </w:r>
-    </w:p>
-    <w:p>
-      <w:pPr>
-        <w:tabs>
-          <w:tab w:val="right" w:pos="9360"/>
-        </w:tabs>
-        <w:spacing w:before="0"/>
-        <w:ind w:left="0" w:firstLine="0"/>
-        <w:jc w:val="left"/>
-      </w:pPr>
-      <w:r>
-        <w:rPr>
-          <w:b/>
-        </w:rPr>
-        <w:t>MICROSOFT REWARDS BOT</w:t>
-      </w:r>
-      <w:r>
-        <w:rPr>
-          <w:b/>
-        </w:rPr>
-        <w:t xml:space="preserve"> </w:t>
-      </w:r>
-      <w:r>
-        <w:t xml:space="preserve">| </w:t>
-      </w:r>
-      <w:hyperlink r:id="rId11" w:history="1">
-        <w:r>
-          <w:rPr>
-            <w:rStyle w:val="Hyperlink"/>
-          </w:rPr>
-          <w:t>GitHub Repo</w:t>
-        </w:r>
-      </w:hyperlink>
-      <w:r>
-        <w:rPr>
-          <w:b/>
-        </w:rPr>
-        <w:ptab w:relativeTo="margin" w:alignment="right" w:leader="none"/>
-      </w:r>
-      <w:r>
-        <w:t>April 2021 - Present</w:t>
-      </w:r>
-    </w:p>
-    <w:p>
-      <w:pPr>
-        <w:pStyle w:val="ListParagraph"/>
-        <w:numPr>
-          <w:ilvl w:val="0"/>
-          <w:numId w:val="8"/>
-        </w:numPr>
-        <w:spacing w:before="0"/>
-      </w:pPr>
-      <w:r>
-        <w:t xml:space="preserve">Engineered a Selenium bot to accumulate daily Microsoft Rewards points, </w:t>
-      </w:r>
-      <w:r>
-        <w:t>earning $500+ via gift cards</w:t>
-      </w:r>
-      <w:r>
-        <w:t>.</w:t>
-      </w:r>
-    </w:p>
-    <w:p>
-      <w:pPr>
-        <w:pStyle w:val="ListParagraph"/>
-        <w:numPr>
-          <w:ilvl w:val="0"/>
-          <w:numId w:val="8"/>
-        </w:numPr>
-        <w:spacing w:before="0"/>
-      </w:pPr>
-      <w:r>
-        <w:t xml:space="preserve">Maintained </w:t>
-      </w:r>
-      <w:r>
-        <w:t>and updated the Selenium bot to adapt to evolving structures of the Microsoft website</w:t>
-      </w:r>
-      <w:r>
-        <w:t>.</w:t>
-      </w:r>
-    </w:p>
-    <w:p>
-      <w:pPr>
-        <w:pStyle w:val="Heading1"/>
-        <w:tabs>
-          <w:tab w:val="right" w:pos="9360"/>
-        </w:tabs>
-        <w:ind w:left="-15" w:firstLine="0"/>
-      </w:pPr>
-      <w:r>
-        <w:t>CREDIT CARD NUMBER VALIDATOR</w:t>
-      </w:r>
-      <w:r>
-        <w:t xml:space="preserve"> </w:t>
       </w:r>
       <w:r>
         <w:rPr>
@@ -915,6 +781,184 @@
         </w:r>
       </w:hyperlink>
       <w:r>
+        <w:rPr>
+          <w:b w:val="0"/>
+        </w:rPr>
+        <w:ptab w:relativeTo="margin" w:alignment="right" w:leader="none"/>
+      </w:r>
+      <w:r>
+        <w:rPr>
+          <w:b w:val="0"/>
+        </w:rPr>
+        <w:t>March 2023</w:t>
+      </w:r>
+    </w:p>
+    <w:p>
+      <w:pPr>
+        <w:pStyle w:val="ListParagraph"/>
+        <w:numPr>
+          <w:ilvl w:val="0"/>
+          <w:numId w:val="7"/>
+        </w:numPr>
+        <w:spacing w:before="0" w:after="139"/>
+      </w:pPr>
+      <w:r>
+        <w:t xml:space="preserve">Crafted a website and a Chrome extension that </w:t>
+      </w:r>
+      <w:r>
+        <w:t>utilizes</w:t>
+      </w:r>
+      <w:r>
+        <w:t xml:space="preserve"> OpenAI’s API to generate images for e-books</w:t>
+      </w:r>
+      <w:r>
+        <w:t>.</w:t>
+      </w:r>
+    </w:p>
+    <w:p>
+      <w:pPr>
+        <w:pStyle w:val="ListParagraph"/>
+        <w:numPr>
+          <w:ilvl w:val="0"/>
+          <w:numId w:val="7"/>
+        </w:numPr>
+        <w:spacing w:before="0" w:after="139"/>
+      </w:pPr>
+      <w:r>
+        <w:t>Employed Flask to construct the website and employed JavaScript to develop the Chrome extension</w:t>
+      </w:r>
+      <w:r>
+        <w:t>.</w:t>
+      </w:r>
+    </w:p>
+    <w:p>
+      <w:pPr>
+        <w:tabs>
+          <w:tab w:val="right" w:pos="9360"/>
+        </w:tabs>
+        <w:spacing w:before="0"/>
+        <w:ind w:left="0" w:firstLine="0"/>
+        <w:jc w:val="left"/>
+      </w:pPr>
+      <w:r>
+        <w:rPr>
+          <w:b/>
+        </w:rPr>
+        <w:t>MICROSOFT REWARDS BOT</w:t>
+      </w:r>
+      <w:r>
+        <w:rPr>
+          <w:b/>
+        </w:rPr>
+        <w:t xml:space="preserve"> </w:t>
+      </w:r>
+      <w:r>
+        <w:t xml:space="preserve">| </w:t>
+      </w:r>
+      <w:hyperlink r:id="rId13" w:history="1">
+        <w:r>
+          <w:rPr>
+            <w:rStyle w:val="Hyperlink"/>
+          </w:rPr>
+          <w:t>GitHub Repo</w:t>
+        </w:r>
+      </w:hyperlink>
+      <w:r>
+        <w:rPr>
+          <w:b/>
+        </w:rPr>
+        <w:ptab w:relativeTo="margin" w:alignment="right" w:leader="none"/>
+      </w:r>
+      <w:r>
+        <w:t>April 2021 - Present</w:t>
+      </w:r>
+    </w:p>
+    <w:p>
+      <w:pPr>
+        <w:pStyle w:val="ListParagraph"/>
+        <w:numPr>
+          <w:ilvl w:val="0"/>
+          <w:numId w:val="8"/>
+        </w:numPr>
+        <w:spacing w:before="0"/>
+      </w:pPr>
+      <w:r>
+        <w:t xml:space="preserve">Engineered a Selenium bot to accumulate daily </w:t>
+      </w:r>
+      <w:proofErr w:type="spellStart"/>
+      <w:r>
+        <w:t>Micr</w:t>
+      </w:r>
+      <w:proofErr w:type="spellEnd"/>
+      <w:r>
+        <w:tab/>
+      </w:r>
+      <w:proofErr w:type="spellStart"/>
+      <w:r>
+        <w:t>osoft</w:t>
+      </w:r>
+      <w:proofErr w:type="spellEnd"/>
+      <w:r>
+        <w:t xml:space="preserve"> Rewards points, </w:t>
+      </w:r>
+      <w:r>
+        <w:t>earning $500+ via gift cards</w:t>
+      </w:r>
+      <w:r>
+        <w:t>.</w:t>
+      </w:r>
+    </w:p>
+    <w:p>
+      <w:pPr>
+        <w:pStyle w:val="ListParagraph"/>
+        <w:numPr>
+          <w:ilvl w:val="0"/>
+          <w:numId w:val="8"/>
+        </w:numPr>
+        <w:spacing w:before="0"/>
+      </w:pPr>
+      <w:r>
+        <w:t xml:space="preserve">Maintained </w:t>
+      </w:r>
+      <w:r>
+        <w:t>and updated the Selenium bot to adapt to evolving structures of the Microsoft website</w:t>
+      </w:r>
+      <w:r>
+        <w:t>.</w:t>
+      </w:r>
+    </w:p>
+    <w:p>
+      <w:pPr>
+        <w:pStyle w:val="Heading1"/>
+        <w:tabs>
+          <w:tab w:val="right" w:pos="9360"/>
+        </w:tabs>
+        <w:ind w:left="-15" w:firstLine="0"/>
+      </w:pPr>
+      <w:r>
+        <w:t>CREDIT CARD NUMBER VALIDATOR</w:t>
+      </w:r>
+      <w:r>
+        <w:t xml:space="preserve"> </w:t>
+      </w:r>
+      <w:r>
+        <w:rPr>
+          <w:b w:val="0"/>
+          <w:bCs/>
+        </w:rPr>
+        <w:t xml:space="preserve">| </w:t>
+      </w:r>
+      <w:hyperlink r:id="rId14" w:history="1">
+        <w:r>
+          <w:rPr>
+            <w:rStyle w:val="Hyperlink"/>
+            <w:b w:val="0"/>
+            <w:bCs/>
+          </w:rPr>
+          <w:t>GitHub Repo</w:t>
+        </w:r>
+      </w:hyperlink>
+      <w:r>
         <w:ptab w:relativeTo="margin" w:alignment="right" w:leader="none"/>
       </w:r>
       <w:r>
@@ -980,7 +1024,7 @@
       <w:r>
         <w:t xml:space="preserve">| </w:t>
       </w:r>
-      <w:hyperlink r:id="rId13" w:history="1">
+      <w:hyperlink r:id="rId15" w:history="1">
         <w:r>
           <w:rPr>
             <w:rStyle w:val="Hyperlink"/>

</xml_diff>

<commit_message>
Dec 13, 2023, 7:53 PM
</commit_message>
<xml_diff>
--- a/Yasir_Yilmazcoban_Resume.docx
+++ b/Yasir_Yilmazcoban_Resume.docx
@@ -883,23 +883,7 @@
         <w:spacing w:before="0"/>
       </w:pPr>
       <w:r>
-        <w:t xml:space="preserve">Engineered a Selenium bot to accumulate daily </w:t>
-      </w:r>
-      <w:proofErr w:type="spellStart"/>
-      <w:r>
-        <w:t>Micr</w:t>
-      </w:r>
-      <w:proofErr w:type="spellEnd"/>
-      <w:r>
-        <w:tab/>
-      </w:r>
-      <w:proofErr w:type="spellStart"/>
-      <w:r>
-        <w:t>osoft</w:t>
-      </w:r>
-      <w:proofErr w:type="spellEnd"/>
-      <w:r>
-        <w:t xml:space="preserve"> Rewards points, </w:t>
+        <w:t xml:space="preserve">Engineered a Selenium bot to accumulate daily Microsoft Rewards points, </w:t>
       </w:r>
       <w:r>
         <w:t>earning $500+ via gift cards</w:t>

</xml_diff>

<commit_message>
Jan 19, 2024, 10:59 AM
</commit_message>
<xml_diff>
--- a/Yasir_Yilmazcoban_Resume.docx
+++ b/Yasir_Yilmazcoban_Resume.docx
@@ -91,17 +91,8 @@
             <w:color w:val="auto"/>
             <w:sz w:val="16"/>
           </w:rPr>
-          <w:t>github.com/</w:t>
+          <w:t>github.com/yasirylmzcbn</w:t>
         </w:r>
-        <w:proofErr w:type="spellStart"/>
-        <w:r>
-          <w:rPr>
-            <w:color w:val="auto"/>
-            <w:sz w:val="16"/>
-          </w:rPr>
-          <w:t>yasirylmzcbn</w:t>
-        </w:r>
-        <w:proofErr w:type="spellEnd"/>
       </w:hyperlink>
       <w:r>
         <w:rPr>
@@ -208,6 +199,9 @@
       <w:r>
         <w:t>, Computer Science - GPA: 3.7</w:t>
       </w:r>
+      <w:r>
+        <w:t>4</w:t>
+      </w:r>
     </w:p>
     <w:p>
       <w:pPr>
@@ -332,21 +326,7 @@
         <w:rPr>
           <w:sz w:val="18"/>
         </w:rPr>
-        <w:t xml:space="preserve">, Selenium, Solidity, </w:t>
-      </w:r>
-      <w:proofErr w:type="spellStart"/>
-      <w:r>
-        <w:rPr>
-          <w:sz w:val="18"/>
-        </w:rPr>
-        <w:t>Tkinter</w:t>
-      </w:r>
-      <w:proofErr w:type="spellEnd"/>
-      <w:r>
-        <w:rPr>
-          <w:sz w:val="18"/>
-        </w:rPr>
-        <w:t>, UML, Unit Testing</w:t>
+        <w:t>, Selenium, Solidity, Tkinter, UML, Unit Testing</w:t>
       </w:r>
     </w:p>
     <w:p>
@@ -397,7 +377,16 @@
         <w:ptab w:relativeTo="margin" w:alignment="right" w:leader="none"/>
       </w:r>
       <w:r>
-        <w:t>August 2023 - Present</w:t>
+        <w:t xml:space="preserve">August 2023 </w:t>
+      </w:r>
+      <w:r>
+        <w:t>–</w:t>
+      </w:r>
+      <w:r>
+        <w:t xml:space="preserve"> </w:t>
+      </w:r>
+      <w:r>
+        <w:t>December 2023</w:t>
       </w:r>
     </w:p>
     <w:p>
@@ -586,15 +575,7 @@
         <w:t>e</w:t>
       </w:r>
       <w:r>
-        <w:t xml:space="preserve"> an intuitive </w:t>
-      </w:r>
-      <w:proofErr w:type="spellStart"/>
-      <w:r>
-        <w:t>Algorand</w:t>
-      </w:r>
-      <w:proofErr w:type="spellEnd"/>
-      <w:r>
-        <w:t xml:space="preserve"> wallet dashboard</w:t>
+        <w:t xml:space="preserve"> an intuitive Algorand wallet dashboard</w:t>
       </w:r>
       <w:r>
         <w:t>.</w:t>
@@ -638,19 +619,11 @@
         <w:ind w:left="0" w:firstLine="0"/>
         <w:jc w:val="left"/>
       </w:pPr>
-      <w:proofErr w:type="spellStart"/>
       <w:r>
         <w:rPr>
           <w:b/>
         </w:rPr>
-        <w:t>Sp</w:t>
-      </w:r>
-      <w:proofErr w:type="spellEnd"/>
-      <w:r>
-        <w:rPr>
-          <w:b/>
-        </w:rPr>
-        <w:t xml:space="preserve">/it </w:t>
+        <w:t xml:space="preserve">Sp/it </w:t>
       </w:r>
       <w:r>
         <w:t>- College Station, TX</w:t>

</xml_diff>